<commit_message>
Fix whitespace in contact line
</commit_message>
<xml_diff>
--- a/cv/CV.docx
+++ b/cv/CV.docx
@@ -22,39 +22,34 @@
         <w:jc w:val="both"/>
       </w:pPr>
       <w:r>
-        <w:t>13 Tudor Close, Stoke-on-Trent, ST4 5</w:t>
-      </w:r>
-      <w:proofErr w:type="gramStart"/>
-      <w:r>
-        <w:t>ER</w:t>
+        <w:t>13 Tudor Close, Stoke-on-Trent, ST4 5ER</w:t>
       </w:r>
       <w:r>
         <w:t xml:space="preserve"> </w:t>
       </w:r>
       <w:r>
-        <w:t> |</w:t>
-      </w:r>
-      <w:proofErr w:type="gramEnd"/>
+        <w:t>|</w:t>
+      </w:r>
       <w:r>
         <w:t xml:space="preserve"> </w:t>
       </w:r>
       <w:r>
-        <w:t> </w:t>
-      </w:r>
-      <w:r>
-        <w:t>07716 282</w:t>
+        <w:t>07716</w:t>
+      </w:r>
+      <w:r>
+        <w:t xml:space="preserve"> 282</w:t>
       </w:r>
       <w:r>
         <w:t xml:space="preserve"> </w:t>
       </w:r>
       <w:r>
-        <w:t>858</w:t>
-      </w:r>
-      <w:r>
-        <w:t> </w:t>
-      </w:r>
-      <w:r>
-        <w:t xml:space="preserve"> |  </w:t>
+        <w:t>858 </w:t>
+      </w:r>
+      <w:r>
+        <w:t>|</w:t>
+      </w:r>
+      <w:r>
+        <w:t xml:space="preserve"> </w:t>
       </w:r>
       <w:hyperlink r:id="rId8" w:history="1">
         <w:r>
@@ -81,17 +76,10 @@
       <w:r>
         <w:t xml:space="preserve"> </w:t>
       </w:r>
-      <w:r>
-        <w:t xml:space="preserve"> </w:t>
-      </w:r>
-      <w:r>
-        <w:t>|</w:t>
-      </w:r>
-      <w:r>
-        <w:t xml:space="preserve"> </w:t>
-      </w:r>
-      <w:r>
-        <w:t xml:space="preserve"> </w:t>
+      <w:bookmarkStart w:id="0" w:name="_GoBack"/>
+      <w:bookmarkEnd w:id="0"/>
+      <w:r>
+        <w:t xml:space="preserve">| </w:t>
       </w:r>
       <w:hyperlink r:id="rId10" w:history="1">
         <w:r>
@@ -102,7 +90,7 @@
         </w:r>
       </w:hyperlink>
       <w:r>
-        <w:t xml:space="preserve">  |  </w:t>
+        <w:t xml:space="preserve"> | </w:t>
       </w:r>
       <w:hyperlink r:id="rId11" w:history="1">
         <w:r>
@@ -115,8 +103,6 @@
       <w:r>
         <w:t xml:space="preserve"> </w:t>
       </w:r>
-      <w:bookmarkStart w:id="0" w:name="_GoBack"/>
-      <w:bookmarkEnd w:id="0"/>
     </w:p>
     <w:sdt>
       <w:sdtPr>
@@ -680,21 +666,14 @@
         <w:pStyle w:val="ListBullet"/>
       </w:pPr>
       <w:r>
-        <w:t xml:space="preserve">Other: Cordova, </w:t>
-      </w:r>
-      <w:proofErr w:type="spellStart"/>
-      <w:r>
-        <w:t>Jupyter</w:t>
-      </w:r>
-      <w:proofErr w:type="spellEnd"/>
-      <w:r>
-        <w:t xml:space="preserve"> (</w:t>
-      </w:r>
-      <w:proofErr w:type="spellStart"/>
-      <w:r>
-        <w:t>IPython</w:t>
-      </w:r>
-      <w:proofErr w:type="spellEnd"/>
+        <w:t>Other: Cordova, Jupyter (</w:t>
+      </w:r>
+      <w:r>
+        <w:t>I</w:t>
+      </w:r>
+      <w:r>
+        <w:t>Python</w:t>
+      </w:r>
       <w:r>
         <w:t>).</w:t>
       </w:r>
@@ -4137,6 +4116,7 @@
     <w:rsid w:val="00593B99"/>
     <w:rsid w:val="009546E5"/>
     <w:rsid w:val="00A14EB9"/>
+    <w:rsid w:val="00A623E5"/>
     <w:rsid w:val="00A903E5"/>
     <w:rsid w:val="00AA0324"/>
     <w:rsid w:val="00B07098"/>
@@ -4963,7 +4943,7 @@
 </file>
 
 <file path=customXml/itemProps1.xml><?xml version="1.0" encoding="utf-8"?>
-<ds:datastoreItem xmlns:ds="http://schemas.openxmlformats.org/officeDocument/2006/customXml" ds:itemID="{B8AFF446-30B9-4A70-9709-F4636D299C6F}">
+<ds:datastoreItem xmlns:ds="http://schemas.openxmlformats.org/officeDocument/2006/customXml" ds:itemID="{3829734E-F56C-417B-99CD-9CBAD6CA420B}">
   <ds:schemaRefs>
     <ds:schemaRef ds:uri="http://schemas.openxmlformats.org/officeDocument/2006/bibliography"/>
   </ds:schemaRefs>

</xml_diff>